<commit_message>
added classes and inheritance info
</commit_message>
<xml_diff>
--- a/Django Cheat Sheet.docx
+++ b/Django Cheat Sheet.docx
@@ -28,6 +28,107 @@
     <w:p>
       <w:pPr>
         <w:spacing w:after="100" w:afterAutospacing="1" w:line="240" w:lineRule="auto"/>
+        <w:outlineLvl w:val="0"/>
+        <w:rPr>
+          <w:rFonts w:ascii="Times New Roman" w:eastAsia="Times New Roman" w:hAnsi="Times New Roman" w:cs="Times New Roman"/>
+          <w:kern w:val="36"/>
+          <w:sz w:val="48"/>
+          <w:szCs w:val="48"/>
+          <w:lang w:eastAsia="en-ZA"/>
+        </w:rPr>
+      </w:pPr>
+      <w:r>
+        <w:rPr>
+          <w:rFonts w:ascii="Times New Roman" w:eastAsia="Times New Roman" w:hAnsi="Times New Roman" w:cs="Times New Roman"/>
+          <w:kern w:val="36"/>
+          <w:sz w:val="48"/>
+          <w:szCs w:val="48"/>
+          <w:lang w:eastAsia="en-ZA"/>
+        </w:rPr>
+        <w:t xml:space="preserve">python -m </w:t>
+      </w:r>
+      <w:proofErr w:type="spellStart"/>
+      <w:r>
+        <w:rPr>
+          <w:rFonts w:ascii="Times New Roman" w:eastAsia="Times New Roman" w:hAnsi="Times New Roman" w:cs="Times New Roman"/>
+          <w:kern w:val="36"/>
+          <w:sz w:val="48"/>
+          <w:szCs w:val="48"/>
+          <w:lang w:eastAsia="en-ZA"/>
+        </w:rPr>
+        <w:t>django</w:t>
+      </w:r>
+      <w:proofErr w:type="spellEnd"/>
+      <w:r>
+        <w:rPr>
+          <w:rFonts w:ascii="Times New Roman" w:eastAsia="Times New Roman" w:hAnsi="Times New Roman" w:cs="Times New Roman"/>
+          <w:kern w:val="36"/>
+          <w:sz w:val="48"/>
+          <w:szCs w:val="48"/>
+          <w:lang w:eastAsia="en-ZA"/>
+        </w:rPr>
+        <w:t xml:space="preserve"> </w:t>
+      </w:r>
+      <w:r>
+        <w:rPr>
+          <w:rFonts w:ascii="Times New Roman" w:eastAsia="Times New Roman" w:hAnsi="Times New Roman" w:cs="Times New Roman"/>
+          <w:kern w:val="36"/>
+          <w:sz w:val="48"/>
+          <w:szCs w:val="48"/>
+          <w:lang w:eastAsia="en-ZA"/>
+        </w:rPr>
+        <w:t>–</w:t>
+      </w:r>
+      <w:r>
+        <w:rPr>
+          <w:rFonts w:ascii="Times New Roman" w:eastAsia="Times New Roman" w:hAnsi="Times New Roman" w:cs="Times New Roman"/>
+          <w:kern w:val="36"/>
+          <w:sz w:val="48"/>
+          <w:szCs w:val="48"/>
+          <w:lang w:eastAsia="en-ZA"/>
+        </w:rPr>
+        <w:t>version</w:t>
+      </w:r>
+    </w:p>
+    <w:p>
+      <w:pPr>
+        <w:spacing w:after="100" w:afterAutospacing="1" w:line="240" w:lineRule="auto"/>
+        <w:outlineLvl w:val="0"/>
+        <w:rPr>
+          <w:rFonts w:ascii="Times New Roman" w:eastAsia="Times New Roman" w:hAnsi="Times New Roman" w:cs="Times New Roman"/>
+          <w:kern w:val="36"/>
+          <w:sz w:val="48"/>
+          <w:szCs w:val="48"/>
+          <w:lang w:eastAsia="en-ZA"/>
+        </w:rPr>
+      </w:pPr>
+      <w:r>
+        <w:rPr>
+          <w:rFonts w:ascii="Times New Roman" w:eastAsia="Times New Roman" w:hAnsi="Times New Roman" w:cs="Times New Roman"/>
+          <w:kern w:val="36"/>
+          <w:sz w:val="48"/>
+          <w:szCs w:val="48"/>
+          <w:lang w:eastAsia="en-ZA"/>
+        </w:rPr>
+        <w:t>pip install Django</w:t>
+      </w:r>
+    </w:p>
+    <w:p>
+      <w:pPr>
+        <w:spacing w:after="100" w:afterAutospacing="1" w:line="240" w:lineRule="auto"/>
+        <w:outlineLvl w:val="0"/>
+        <w:rPr>
+          <w:rFonts w:ascii="Times New Roman" w:eastAsia="Times New Roman" w:hAnsi="Times New Roman" w:cs="Times New Roman"/>
+          <w:kern w:val="36"/>
+          <w:sz w:val="48"/>
+          <w:szCs w:val="48"/>
+          <w:lang w:eastAsia="en-ZA"/>
+        </w:rPr>
+      </w:pPr>
+    </w:p>
+    <w:p>
+      <w:pPr>
+        <w:spacing w:after="100" w:afterAutospacing="1" w:line="240" w:lineRule="auto"/>
         <w:outlineLvl w:val="1"/>
         <w:rPr>
           <w:rFonts w:ascii="Times New Roman" w:eastAsia="Times New Roman" w:hAnsi="Times New Roman" w:cs="Times New Roman"/>
@@ -1169,27 +1270,7 @@
           <w:szCs w:val="36"/>
           <w:lang w:eastAsia="en-ZA"/>
         </w:rPr>
-        <w:t xml:space="preserve">Collecting Static Files </w:t>
-      </w:r>
-      <w:proofErr w:type="gramStart"/>
-      <w:r>
-        <w:rPr>
-          <w:rFonts w:ascii="Times New Roman" w:eastAsia="Times New Roman" w:hAnsi="Times New Roman" w:cs="Times New Roman"/>
-          <w:sz w:val="36"/>
-          <w:szCs w:val="36"/>
-          <w:lang w:eastAsia="en-ZA"/>
-        </w:rPr>
-        <w:t>Into</w:t>
-      </w:r>
-      <w:proofErr w:type="gramEnd"/>
-      <w:r>
-        <w:rPr>
-          <w:rFonts w:ascii="Times New Roman" w:eastAsia="Times New Roman" w:hAnsi="Times New Roman" w:cs="Times New Roman"/>
-          <w:sz w:val="36"/>
-          <w:szCs w:val="36"/>
-          <w:lang w:eastAsia="en-ZA"/>
-        </w:rPr>
-        <w:t xml:space="preserve"> One Folder</w:t>
+        <w:t>Collecting Static Files Into One Folder</w:t>
       </w:r>
     </w:p>
     <w:p>

</xml_diff>